<commit_message>
Refined Use Case Diagram v1
· Used Visual Paradigm to assist in the refinement of Use Case Diagram
</commit_message>
<xml_diff>
--- a/Lab 2/Lab 2.docx
+++ b/Lab 2/Lab 2.docx
@@ -351,6 +351,143 @@
           <w:szCs w:val="18"/>
         </w:rPr>
       </w:pPr>
+      <w:r>
+        <w:rPr>
+          <w:rFonts w:ascii="Times" w:hAnsi="Times" w:cs="Times"/>
+          <w:sz w:val="18"/>
+          <w:szCs w:val="18"/>
+        </w:rPr>
+        <w:t>The preliminary Use Case Diagram produced in Lab 1 is revised according to the feedbacks given.</w:t>
+      </w:r>
+    </w:p>
+    <w:p>
+      <w:pPr>
+        <w:pStyle w:val="ListParagraph"/>
+        <w:numPr>
+          <w:ilvl w:val="1"/>
+          <w:numId w:val="1"/>
+        </w:numPr>
+        <w:rPr>
+          <w:rFonts w:ascii="Times" w:hAnsi="Times" w:cs="Times"/>
+          <w:b/>
+          <w:bCs/>
+          <w:sz w:val="18"/>
+          <w:szCs w:val="18"/>
+        </w:rPr>
+      </w:pPr>
+      <w:r>
+        <w:rPr>
+          <w:rFonts w:ascii="Times" w:hAnsi="Times" w:cs="Times"/>
+          <w:b/>
+          <w:bCs/>
+          <w:sz w:val="18"/>
+          <w:szCs w:val="18"/>
+        </w:rPr>
+        <w:t>Feedbacks</w:t>
+      </w:r>
+    </w:p>
+    <w:p>
+      <w:pPr>
+        <w:ind w:left="1440"/>
+        <w:rPr>
+          <w:rFonts w:ascii="Times" w:hAnsi="Times" w:cs="Times"/>
+          <w:sz w:val="18"/>
+          <w:szCs w:val="18"/>
+        </w:rPr>
+      </w:pPr>
+      <w:r>
+        <w:rPr>
+          <w:rFonts w:ascii="Times" w:hAnsi="Times" w:cs="Times"/>
+          <w:sz w:val="18"/>
+          <w:szCs w:val="18"/>
+        </w:rPr>
+        <w:t>The preliminary Use Case Diagram is cluttered with many intersecting lines between use cases. The overall functionality of the system judged based on the Use Case Diagram and Use Case Description is decent, though further features may be added.</w:t>
+      </w:r>
+    </w:p>
+    <w:p>
+      <w:pPr>
+        <w:pStyle w:val="ListParagraph"/>
+        <w:numPr>
+          <w:ilvl w:val="1"/>
+          <w:numId w:val="1"/>
+        </w:numPr>
+        <w:rPr>
+          <w:rFonts w:ascii="Times" w:hAnsi="Times" w:cs="Times"/>
+          <w:b/>
+          <w:bCs/>
+          <w:sz w:val="18"/>
+          <w:szCs w:val="18"/>
+        </w:rPr>
+      </w:pPr>
+      <w:r>
+        <w:rPr>
+          <w:rFonts w:ascii="Times" w:hAnsi="Times" w:cs="Times"/>
+          <w:b/>
+          <w:bCs/>
+          <w:sz w:val="18"/>
+          <w:szCs w:val="18"/>
+        </w:rPr>
+        <w:t>Refined Use Case Diagram</w:t>
+      </w:r>
+    </w:p>
+    <w:p>
+      <w:pPr>
+        <w:jc w:val="center"/>
+        <w:rPr>
+          <w:rFonts w:ascii="Times" w:hAnsi="Times" w:cs="Times"/>
+          <w:sz w:val="18"/>
+          <w:szCs w:val="18"/>
+        </w:rPr>
+      </w:pPr>
+      <w:r>
+        <w:rPr>
+          <w:rFonts w:ascii="Times" w:hAnsi="Times" w:cs="Times"/>
+          <w:noProof/>
+          <w:sz w:val="18"/>
+          <w:szCs w:val="18"/>
+        </w:rPr>
+        <w:drawing>
+          <wp:inline distT="0" distB="0" distL="0" distR="0" wp14:anchorId="2A82538A" wp14:editId="37BEDD23">
+            <wp:extent cx="5876347" cy="3477891"/>
+            <wp:effectExtent l="0" t="0" r="0" b="8890"/>
+            <wp:docPr id="1" name="Picture 1" descr="Diagram&#10;&#10;Description automatically generated"/>
+            <wp:cNvGraphicFramePr>
+              <a:graphicFrameLocks xmlns:a="http://schemas.openxmlformats.org/drawingml/2006/main" noChangeAspect="1"/>
+            </wp:cNvGraphicFramePr>
+            <a:graphic xmlns:a="http://schemas.openxmlformats.org/drawingml/2006/main">
+              <a:graphicData uri="http://schemas.openxmlformats.org/drawingml/2006/picture">
+                <pic:pic xmlns:pic="http://schemas.openxmlformats.org/drawingml/2006/picture">
+                  <pic:nvPicPr>
+                    <pic:cNvPr id="1" name="Picture 1" descr="Diagram&#10;&#10;Description automatically generated"/>
+                    <pic:cNvPicPr/>
+                  </pic:nvPicPr>
+                  <pic:blipFill>
+                    <a:blip r:embed="rId8">
+                      <a:extLst>
+                        <a:ext uri="{28A0092B-C50C-407E-A947-70E740481C1C}">
+                          <a14:useLocalDpi xmlns:a14="http://schemas.microsoft.com/office/drawing/2010/main" val="0"/>
+                        </a:ext>
+                      </a:extLst>
+                    </a:blip>
+                    <a:stretch>
+                      <a:fillRect/>
+                    </a:stretch>
+                  </pic:blipFill>
+                  <pic:spPr>
+                    <a:xfrm>
+                      <a:off x="0" y="0"/>
+                      <a:ext cx="5896506" cy="3489822"/>
+                    </a:xfrm>
+                    <a:prstGeom prst="rect">
+                      <a:avLst/>
+                    </a:prstGeom>
+                  </pic:spPr>
+                </pic:pic>
+              </a:graphicData>
+            </a:graphic>
+          </wp:inline>
+        </w:drawing>
+      </w:r>
     </w:p>
     <w:p>
       <w:pPr>
@@ -373,6 +510,15 @@
           <w:bCs/>
           <w:u w:val="single"/>
         </w:rPr>
+        <w:t xml:space="preserve">Use </w:t>
+      </w:r>
+      <w:r>
+        <w:rPr>
+          <w:rFonts w:ascii="Times" w:hAnsi="Times" w:cs="Times"/>
+          <w:b/>
+          <w:bCs/>
+          <w:u w:val="single"/>
+        </w:rPr>
         <w:t>Case Descriptions</w:t>
       </w:r>
     </w:p>
@@ -517,8 +663,8 @@
       </w:r>
     </w:p>
     <w:sectPr>
-      <w:headerReference w:type="default" r:id="rId8"/>
-      <w:footerReference w:type="default" r:id="rId9"/>
+      <w:headerReference w:type="default" r:id="rId9"/>
+      <w:footerReference w:type="default" r:id="rId10"/>
       <w:pgSz w:w="11906" w:h="16838"/>
       <w:pgMar w:top="1440" w:right="1440" w:bottom="1440" w:left="1440" w:header="708" w:footer="708" w:gutter="0"/>
       <w:cols w:space="708"/>

</xml_diff>

<commit_message>
Update on Lab 2 Document
· Included the State Machine Diagram
</commit_message>
<xml_diff>
--- a/Lab 2/Lab 2.docx
+++ b/Lab 2/Lab 2.docx
@@ -447,10 +447,10 @@
           <w:szCs w:val="18"/>
         </w:rPr>
         <w:drawing>
-          <wp:inline distT="0" distB="0" distL="0" distR="0" wp14:anchorId="2A82538A" wp14:editId="37BEDD23">
-            <wp:extent cx="5876347" cy="3477891"/>
-            <wp:effectExtent l="0" t="0" r="0" b="8890"/>
-            <wp:docPr id="1" name="Picture 1" descr="Diagram&#10;&#10;Description automatically generated"/>
+          <wp:inline distT="0" distB="0" distL="0" distR="0" wp14:anchorId="079724F2" wp14:editId="4A2F0344">
+            <wp:extent cx="5854281" cy="3085399"/>
+            <wp:effectExtent l="0" t="0" r="0" b="1270"/>
+            <wp:docPr id="2" name="Picture 2" descr="Diagram&#10;&#10;Description automatically generated"/>
             <wp:cNvGraphicFramePr>
               <a:graphicFrameLocks xmlns:a="http://schemas.openxmlformats.org/drawingml/2006/main" noChangeAspect="1"/>
             </wp:cNvGraphicFramePr>
@@ -458,7 +458,7 @@
               <a:graphicData uri="http://schemas.openxmlformats.org/drawingml/2006/picture">
                 <pic:pic xmlns:pic="http://schemas.openxmlformats.org/drawingml/2006/picture">
                   <pic:nvPicPr>
-                    <pic:cNvPr id="1" name="Picture 1" descr="Diagram&#10;&#10;Description automatically generated"/>
+                    <pic:cNvPr id="2" name="Picture 2" descr="Diagram&#10;&#10;Description automatically generated"/>
                     <pic:cNvPicPr/>
                   </pic:nvPicPr>
                   <pic:blipFill>
@@ -476,7 +476,7 @@
                   <pic:spPr>
                     <a:xfrm>
                       <a:off x="0" y="0"/>
-                      <a:ext cx="5896506" cy="3489822"/>
+                      <a:ext cx="5869530" cy="3093435"/>
                     </a:xfrm>
                     <a:prstGeom prst="rect">
                       <a:avLst/>
@@ -640,6 +640,16 @@
     </w:p>
     <w:p>
       <w:pPr>
+        <w:rPr>
+          <w:rFonts w:ascii="Times" w:hAnsi="Times" w:cs="Times"/>
+          <w:b/>
+          <w:bCs/>
+          <w:u w:val="single"/>
+        </w:rPr>
+      </w:pPr>
+    </w:p>
+    <w:p>
+      <w:pPr>
         <w:pStyle w:val="ListParagraph"/>
         <w:numPr>
           <w:ilvl w:val="0"/>
@@ -659,12 +669,115 @@
           <w:bCs/>
           <w:u w:val="single"/>
         </w:rPr>
-        <w:t>Initial Dialog map</w:t>
+        <w:lastRenderedPageBreak/>
+        <w:t>Initial Dialog</w:t>
+      </w:r>
+      <w:r>
+        <w:rPr>
+          <w:rFonts w:ascii="Times" w:hAnsi="Times" w:cs="Times"/>
+          <w:b/>
+          <w:bCs/>
+          <w:u w:val="single"/>
+        </w:rPr>
+        <w:t>ue</w:t>
+      </w:r>
+      <w:r>
+        <w:rPr>
+          <w:rFonts w:ascii="Times" w:hAnsi="Times" w:cs="Times"/>
+          <w:b/>
+          <w:bCs/>
+          <w:u w:val="single"/>
+        </w:rPr>
+        <w:t xml:space="preserve"> map</w:t>
+      </w:r>
+      <w:r>
+        <w:rPr>
+          <w:rFonts w:ascii="Times" w:hAnsi="Times" w:cs="Times"/>
+          <w:b/>
+          <w:bCs/>
+          <w:u w:val="single"/>
+        </w:rPr>
+        <w:t xml:space="preserve"> (State Machine Diagram)</w:t>
+      </w:r>
+    </w:p>
+    <w:p>
+      <w:pPr>
+        <w:rPr>
+          <w:rFonts w:ascii="Times" w:hAnsi="Times" w:cs="Times"/>
+          <w:sz w:val="18"/>
+          <w:szCs w:val="18"/>
+        </w:rPr>
+      </w:pPr>
+      <w:r>
+        <w:rPr>
+          <w:rFonts w:ascii="Times" w:hAnsi="Times" w:cs="Times"/>
+          <w:sz w:val="18"/>
+          <w:szCs w:val="18"/>
+        </w:rPr>
+        <w:t>The initial dialogue map according to the defined use cases is illustrated as follows:</w:t>
+      </w:r>
+    </w:p>
+    <w:p>
+      <w:pPr>
+        <w:rPr>
+          <w:rFonts w:ascii="Times" w:hAnsi="Times" w:cs="Times"/>
+          <w:sz w:val="18"/>
+          <w:szCs w:val="18"/>
+        </w:rPr>
+      </w:pPr>
+      <w:r>
+        <w:rPr>
+          <w:rFonts w:ascii="Times" w:hAnsi="Times" w:cs="Times"/>
+          <w:noProof/>
+          <w:sz w:val="18"/>
+          <w:szCs w:val="18"/>
+        </w:rPr>
+        <w:drawing>
+          <wp:inline distT="0" distB="0" distL="0" distR="0" wp14:anchorId="0867E1BA" wp14:editId="1EDC8B70">
+            <wp:extent cx="5735149" cy="3500437"/>
+            <wp:effectExtent l="0" t="0" r="0" b="5080"/>
+            <wp:docPr id="4" name="Picture 4" descr="Diagram, schematic&#10;&#10;Description automatically generated"/>
+            <wp:cNvGraphicFramePr>
+              <a:graphicFrameLocks xmlns:a="http://schemas.openxmlformats.org/drawingml/2006/main" noChangeAspect="1"/>
+            </wp:cNvGraphicFramePr>
+            <a:graphic xmlns:a="http://schemas.openxmlformats.org/drawingml/2006/main">
+              <a:graphicData uri="http://schemas.openxmlformats.org/drawingml/2006/picture">
+                <pic:pic xmlns:pic="http://schemas.openxmlformats.org/drawingml/2006/picture">
+                  <pic:nvPicPr>
+                    <pic:cNvPr id="4" name="Picture 4" descr="Diagram, schematic&#10;&#10;Description automatically generated"/>
+                    <pic:cNvPicPr/>
+                  </pic:nvPicPr>
+                  <pic:blipFill>
+                    <a:blip r:embed="rId9" cstate="print">
+                      <a:extLst>
+                        <a:ext uri="{28A0092B-C50C-407E-A947-70E740481C1C}">
+                          <a14:useLocalDpi xmlns:a14="http://schemas.microsoft.com/office/drawing/2010/main" val="0"/>
+                        </a:ext>
+                      </a:extLst>
+                    </a:blip>
+                    <a:stretch>
+                      <a:fillRect/>
+                    </a:stretch>
+                  </pic:blipFill>
+                  <pic:spPr>
+                    <a:xfrm>
+                      <a:off x="0" y="0"/>
+                      <a:ext cx="5757578" cy="3514126"/>
+                    </a:xfrm>
+                    <a:prstGeom prst="rect">
+                      <a:avLst/>
+                    </a:prstGeom>
+                  </pic:spPr>
+                </pic:pic>
+              </a:graphicData>
+            </a:graphic>
+          </wp:inline>
+        </w:drawing>
       </w:r>
     </w:p>
     <w:sectPr>
-      <w:headerReference w:type="default" r:id="rId9"/>
-      <w:footerReference w:type="default" r:id="rId10"/>
+      <w:headerReference w:type="default" r:id="rId10"/>
+      <w:footerReference w:type="default" r:id="rId11"/>
       <w:pgSz w:w="11906" w:h="16838"/>
       <w:pgMar w:top="1440" w:right="1440" w:bottom="1440" w:left="1440" w:header="708" w:footer="708" w:gutter="0"/>
       <w:cols w:space="708"/>

</xml_diff>

<commit_message>
updated with new class diagram for entity & boundary
</commit_message>
<xml_diff>
--- a/Lab 2/Lab 2.docx
+++ b/Lab 2/Lab 2.docx
@@ -7322,23 +7322,13 @@
                 <w:szCs w:val="18"/>
               </w:rPr>
             </w:pPr>
-            <w:proofErr w:type="spellStart"/>
-            <w:r>
-              <w:rPr>
-                <w:rFonts w:ascii="Times" w:hAnsi="Times" w:cs="Times"/>
-                <w:sz w:val="18"/>
-                <w:szCs w:val="18"/>
-              </w:rPr>
-              <w:t>Jerick</w:t>
-            </w:r>
-            <w:proofErr w:type="spellEnd"/>
-            <w:r>
-              <w:rPr>
-                <w:rFonts w:ascii="Times" w:hAnsi="Times" w:cs="Times"/>
-                <w:sz w:val="18"/>
-                <w:szCs w:val="18"/>
-              </w:rPr>
-              <w:t xml:space="preserve"> Lim Kai Zheng</w:t>
+            <w:r>
+              <w:rPr>
+                <w:rFonts w:ascii="Times" w:hAnsi="Times" w:cs="Times"/>
+                <w:sz w:val="18"/>
+                <w:szCs w:val="18"/>
+              </w:rPr>
+              <w:t>Jerick Lim Kai Zheng</w:t>
             </w:r>
           </w:p>
         </w:tc>
@@ -7391,23 +7381,13 @@
                 <w:szCs w:val="18"/>
               </w:rPr>
             </w:pPr>
-            <w:proofErr w:type="spellStart"/>
-            <w:r>
-              <w:rPr>
-                <w:rFonts w:ascii="Times" w:hAnsi="Times" w:cs="Times"/>
-                <w:sz w:val="18"/>
-                <w:szCs w:val="18"/>
-              </w:rPr>
-              <w:t>Jerick</w:t>
-            </w:r>
-            <w:proofErr w:type="spellEnd"/>
-            <w:r>
-              <w:rPr>
-                <w:rFonts w:ascii="Times" w:hAnsi="Times" w:cs="Times"/>
-                <w:sz w:val="18"/>
-                <w:szCs w:val="18"/>
-              </w:rPr>
-              <w:t xml:space="preserve"> Lim Kai Zheng</w:t>
+            <w:r>
+              <w:rPr>
+                <w:rFonts w:ascii="Times" w:hAnsi="Times" w:cs="Times"/>
+                <w:sz w:val="18"/>
+                <w:szCs w:val="18"/>
+              </w:rPr>
+              <w:t>Jerick Lim Kai Zheng</w:t>
             </w:r>
           </w:p>
         </w:tc>
@@ -9517,23 +9497,13 @@
                 <w:szCs w:val="18"/>
               </w:rPr>
             </w:pPr>
-            <w:proofErr w:type="spellStart"/>
-            <w:r>
-              <w:rPr>
-                <w:rFonts w:ascii="Times" w:hAnsi="Times" w:cs="Times"/>
-                <w:sz w:val="18"/>
-                <w:szCs w:val="18"/>
-              </w:rPr>
-              <w:t>Jerick</w:t>
-            </w:r>
-            <w:proofErr w:type="spellEnd"/>
-            <w:r>
-              <w:rPr>
-                <w:rFonts w:ascii="Times" w:hAnsi="Times" w:cs="Times"/>
-                <w:sz w:val="18"/>
-                <w:szCs w:val="18"/>
-              </w:rPr>
-              <w:t xml:space="preserve"> Lim Kai Zheng</w:t>
+            <w:r>
+              <w:rPr>
+                <w:rFonts w:ascii="Times" w:hAnsi="Times" w:cs="Times"/>
+                <w:sz w:val="18"/>
+                <w:szCs w:val="18"/>
+              </w:rPr>
+              <w:t>Jerick Lim Kai Zheng</w:t>
             </w:r>
           </w:p>
         </w:tc>
@@ -9586,23 +9556,13 @@
                 <w:szCs w:val="18"/>
               </w:rPr>
             </w:pPr>
-            <w:proofErr w:type="spellStart"/>
-            <w:r>
-              <w:rPr>
-                <w:rFonts w:ascii="Times" w:hAnsi="Times" w:cs="Times"/>
-                <w:sz w:val="18"/>
-                <w:szCs w:val="18"/>
-              </w:rPr>
-              <w:t>Jerick</w:t>
-            </w:r>
-            <w:proofErr w:type="spellEnd"/>
-            <w:r>
-              <w:rPr>
-                <w:rFonts w:ascii="Times" w:hAnsi="Times" w:cs="Times"/>
-                <w:sz w:val="18"/>
-                <w:szCs w:val="18"/>
-              </w:rPr>
-              <w:t xml:space="preserve"> Lim Kai Zheng</w:t>
+            <w:r>
+              <w:rPr>
+                <w:rFonts w:ascii="Times" w:hAnsi="Times" w:cs="Times"/>
+                <w:sz w:val="18"/>
+                <w:szCs w:val="18"/>
+              </w:rPr>
+              <w:t>Jerick Lim Kai Zheng</w:t>
             </w:r>
           </w:p>
         </w:tc>
@@ -14635,10 +14595,10 @@
           <w:szCs w:val="18"/>
         </w:rPr>
         <w:drawing>
-          <wp:inline distT="0" distB="0" distL="0" distR="0" wp14:anchorId="79024F36" wp14:editId="397AF040">
-            <wp:extent cx="5161031" cy="3048245"/>
-            <wp:effectExtent l="0" t="0" r="1905" b="0"/>
-            <wp:docPr id="8" name="Picture 8" descr="Diagram&#10;&#10;Description automatically generated"/>
+          <wp:inline distT="0" distB="0" distL="0" distR="0" wp14:anchorId="03719C9A" wp14:editId="48E98356">
+            <wp:extent cx="6422380" cy="4097020"/>
+            <wp:effectExtent l="0" t="0" r="0" b="0"/>
+            <wp:docPr id="3" name="Picture 3" descr="Diagram&#10;&#10;Description automatically generated"/>
             <wp:cNvGraphicFramePr>
               <a:graphicFrameLocks xmlns:a="http://schemas.openxmlformats.org/drawingml/2006/main" noChangeAspect="1"/>
             </wp:cNvGraphicFramePr>
@@ -14646,7 +14606,7 @@
               <a:graphicData uri="http://schemas.openxmlformats.org/drawingml/2006/picture">
                 <pic:pic xmlns:pic="http://schemas.openxmlformats.org/drawingml/2006/picture">
                   <pic:nvPicPr>
-                    <pic:cNvPr id="8" name="Picture 8" descr="Diagram&#10;&#10;Description automatically generated"/>
+                    <pic:cNvPr id="3" name="Picture 3" descr="Diagram&#10;&#10;Description automatically generated"/>
                     <pic:cNvPicPr/>
                   </pic:nvPicPr>
                   <pic:blipFill>
@@ -14664,7 +14624,7 @@
                   <pic:spPr>
                     <a:xfrm>
                       <a:off x="0" y="0"/>
-                      <a:ext cx="5182507" cy="3060929"/>
+                      <a:ext cx="6451568" cy="4115640"/>
                     </a:xfrm>
                     <a:prstGeom prst="rect">
                       <a:avLst/>
@@ -14908,7 +14868,6 @@
           <w:bCs/>
           <w:u w:val="single"/>
         </w:rPr>
-        <w:lastRenderedPageBreak/>
         <w:t>Sequence diagrams of some use cases</w:t>
       </w:r>
     </w:p>

</xml_diff>

<commit_message>
dynamic model, boundary and control
</commit_message>
<xml_diff>
--- a/Lab 2/Lab 2.docx
+++ b/Lab 2/Lab 2.docx
@@ -14809,46 +14809,6 @@
     </w:p>
     <w:p>
       <w:pPr>
-        <w:jc w:val="center"/>
-        <w:rPr>
-          <w:rFonts w:ascii="Times" w:hAnsi="Times" w:cs="Times"/>
-          <w:sz w:val="18"/>
-          <w:szCs w:val="18"/>
-        </w:rPr>
-      </w:pPr>
-    </w:p>
-    <w:p>
-      <w:pPr>
-        <w:jc w:val="center"/>
-        <w:rPr>
-          <w:rFonts w:ascii="Times" w:hAnsi="Times" w:cs="Times"/>
-          <w:sz w:val="18"/>
-          <w:szCs w:val="18"/>
-        </w:rPr>
-      </w:pPr>
-    </w:p>
-    <w:p>
-      <w:pPr>
-        <w:jc w:val="center"/>
-        <w:rPr>
-          <w:rFonts w:ascii="Times" w:hAnsi="Times" w:cs="Times"/>
-          <w:sz w:val="18"/>
-          <w:szCs w:val="18"/>
-        </w:rPr>
-      </w:pPr>
-    </w:p>
-    <w:p>
-      <w:pPr>
-        <w:jc w:val="center"/>
-        <w:rPr>
-          <w:rFonts w:ascii="Times" w:hAnsi="Times" w:cs="Times"/>
-          <w:sz w:val="18"/>
-          <w:szCs w:val="18"/>
-        </w:rPr>
-      </w:pPr>
-    </w:p>
-    <w:p>
-      <w:pPr>
         <w:pStyle w:val="ListParagraph"/>
         <w:numPr>
           <w:ilvl w:val="0"/>
@@ -14868,6 +14828,7 @@
           <w:bCs/>
           <w:u w:val="single"/>
         </w:rPr>
+        <w:lastRenderedPageBreak/>
         <w:t>Sequence diagrams of some use cases</w:t>
       </w:r>
     </w:p>

</xml_diff>